<commit_message>
Episode 23 is done
</commit_message>
<xml_diff>
--- a/Tasks in ecommerce.docx
+++ b/Tasks in ecommerce.docx
@@ -2638,8 +2638,6 @@
           <w:shd w:val="clear" w:color="auto" w:fill="F9F9F9"/>
         </w:rPr>
       </w:pPr>
-      <w:bookmarkStart w:id="0" w:name="_GoBack"/>
-      <w:bookmarkEnd w:id="0"/>
     </w:p>
     <w:p>
       <w:pPr>
@@ -3576,18 +3574,16 @@
           <w:shd w:val="clear" w:color="auto" w:fill="F9F9F9"/>
         </w:rPr>
       </w:pPr>
-      <w:proofErr w:type="gramStart"/>
-      <w:r>
-        <w:rPr>
-          <w:rFonts w:ascii="Arial" w:hAnsi="Arial" w:cs="Arial"/>
-          <w:color w:val="030303"/>
-          <w:sz w:val="21"/>
-          <w:szCs w:val="21"/>
-          <w:shd w:val="clear" w:color="auto" w:fill="F9F9F9"/>
-        </w:rPr>
-        <w:t>3.What</w:t>
-      </w:r>
-      <w:proofErr w:type="gramEnd"/>
+      <w:r>
+        <w:rPr>
+          <w:rFonts w:ascii="Arial" w:hAnsi="Arial" w:cs="Arial"/>
+          <w:color w:val="030303"/>
+          <w:sz w:val="21"/>
+          <w:szCs w:val="21"/>
+          <w:shd w:val="clear" w:color="auto" w:fill="F9F9F9"/>
+        </w:rPr>
+        <w:t>3. What</w:t>
+      </w:r>
       <w:r>
         <w:rPr>
           <w:rFonts w:ascii="Arial" w:hAnsi="Arial" w:cs="Arial"/>
@@ -3889,7 +3885,67 @@
         </w:rPr>
       </w:pPr>
     </w:p>
-    <w:p/>
+    <w:p>
+      <w:pPr>
+        <w:rPr>
+          <w:sz w:val="28"/>
+          <w:szCs w:val="28"/>
+        </w:rPr>
+      </w:pPr>
+      <w:r>
+        <w:rPr>
+          <w:sz w:val="28"/>
+          <w:szCs w:val="28"/>
+        </w:rPr>
+        <w:t xml:space="preserve">E23 - </w:t>
+      </w:r>
+      <w:r>
+        <w:rPr>
+          <w:sz w:val="28"/>
+          <w:szCs w:val="28"/>
+        </w:rPr>
+        <w:t xml:space="preserve">Admin show product categories in </w:t>
+      </w:r>
+      <w:bookmarkStart w:id="0" w:name="_GoBack"/>
+      <w:bookmarkEnd w:id="0"/>
+      <w:r>
+        <w:rPr>
+          <w:sz w:val="28"/>
+          <w:szCs w:val="28"/>
+        </w:rPr>
+        <w:t>homepage?</w:t>
+      </w:r>
+    </w:p>
+    <w:p>
+      <w:pPr>
+        <w:rPr>
+          <w:sz w:val="24"/>
+          <w:szCs w:val="24"/>
+        </w:rPr>
+      </w:pPr>
+      <w:r>
+        <w:rPr>
+          <w:sz w:val="24"/>
+          <w:szCs w:val="24"/>
+        </w:rPr>
+        <w:t>How to show Products Categories in homepage?</w:t>
+      </w:r>
+    </w:p>
+    <w:p>
+      <w:pPr>
+        <w:rPr>
+          <w:sz w:val="24"/>
+          <w:szCs w:val="24"/>
+        </w:rPr>
+      </w:pPr>
+      <w:r>
+        <w:rPr>
+          <w:sz w:val="24"/>
+          <w:szCs w:val="24"/>
+        </w:rPr>
+        <w:t>First Create component and name it and then set the route for the given component.</w:t>
+      </w:r>
+    </w:p>
     <w:sectPr>
       <w:headerReference w:type="default" r:id="rId6"/>
       <w:pgSz w:w="12240" w:h="15840"/>

</xml_diff>

<commit_message>
Eps 39 done all Migration
</commit_message>
<xml_diff>
--- a/Tasks in ecommerce.docx
+++ b/Tasks in ecommerce.docx
@@ -1034,15 +1034,27 @@
           <w:shd w:val="clear" w:color="auto" w:fill="F9F9F9"/>
         </w:rPr>
       </w:pPr>
-      <w:r>
-        <w:rPr>
-          <w:rFonts w:ascii="Arial" w:hAnsi="Arial" w:cs="Arial"/>
-          <w:color w:val="030303"/>
-          <w:sz w:val="21"/>
-          <w:szCs w:val="21"/>
-          <w:shd w:val="clear" w:color="auto" w:fill="F9F9F9"/>
-        </w:rPr>
-        <w:t xml:space="preserve">1.How to create categories page for admin in </w:t>
+      <w:proofErr w:type="gramStart"/>
+      <w:r>
+        <w:rPr>
+          <w:rFonts w:ascii="Arial" w:hAnsi="Arial" w:cs="Arial"/>
+          <w:color w:val="030303"/>
+          <w:sz w:val="21"/>
+          <w:szCs w:val="21"/>
+          <w:shd w:val="clear" w:color="auto" w:fill="F9F9F9"/>
+        </w:rPr>
+        <w:t>1.How</w:t>
+      </w:r>
+      <w:proofErr w:type="gramEnd"/>
+      <w:r>
+        <w:rPr>
+          <w:rFonts w:ascii="Arial" w:hAnsi="Arial" w:cs="Arial"/>
+          <w:color w:val="030303"/>
+          <w:sz w:val="21"/>
+          <w:szCs w:val="21"/>
+          <w:shd w:val="clear" w:color="auto" w:fill="F9F9F9"/>
+        </w:rPr>
+        <w:t xml:space="preserve"> to create categories page for admin in </w:t>
       </w:r>
       <w:proofErr w:type="spellStart"/>
       <w:r>
@@ -1080,15 +1092,27 @@
           <w:shd w:val="clear" w:color="auto" w:fill="F9F9F9"/>
         </w:rPr>
       </w:pPr>
-      <w:r>
-        <w:rPr>
-          <w:rFonts w:ascii="Arial" w:hAnsi="Arial" w:cs="Arial"/>
-          <w:color w:val="030303"/>
-          <w:sz w:val="21"/>
-          <w:szCs w:val="21"/>
-          <w:shd w:val="clear" w:color="auto" w:fill="F9F9F9"/>
-        </w:rPr>
-        <w:t xml:space="preserve">2.How to fetch categories in </w:t>
+      <w:proofErr w:type="gramStart"/>
+      <w:r>
+        <w:rPr>
+          <w:rFonts w:ascii="Arial" w:hAnsi="Arial" w:cs="Arial"/>
+          <w:color w:val="030303"/>
+          <w:sz w:val="21"/>
+          <w:szCs w:val="21"/>
+          <w:shd w:val="clear" w:color="auto" w:fill="F9F9F9"/>
+        </w:rPr>
+        <w:t>2.How</w:t>
+      </w:r>
+      <w:proofErr w:type="gramEnd"/>
+      <w:r>
+        <w:rPr>
+          <w:rFonts w:ascii="Arial" w:hAnsi="Arial" w:cs="Arial"/>
+          <w:color w:val="030303"/>
+          <w:sz w:val="21"/>
+          <w:szCs w:val="21"/>
+          <w:shd w:val="clear" w:color="auto" w:fill="F9F9F9"/>
+        </w:rPr>
+        <w:t xml:space="preserve"> to fetch categories in </w:t>
       </w:r>
       <w:proofErr w:type="spellStart"/>
       <w:r>
@@ -1126,15 +1150,27 @@
           <w:shd w:val="clear" w:color="auto" w:fill="F9F9F9"/>
         </w:rPr>
       </w:pPr>
-      <w:r>
-        <w:rPr>
-          <w:rFonts w:ascii="Arial" w:hAnsi="Arial" w:cs="Arial"/>
-          <w:color w:val="030303"/>
-          <w:sz w:val="21"/>
-          <w:szCs w:val="21"/>
-          <w:shd w:val="clear" w:color="auto" w:fill="F9F9F9"/>
-        </w:rPr>
-        <w:t xml:space="preserve">3.What are the steps for creating categories page in </w:t>
+      <w:proofErr w:type="gramStart"/>
+      <w:r>
+        <w:rPr>
+          <w:rFonts w:ascii="Arial" w:hAnsi="Arial" w:cs="Arial"/>
+          <w:color w:val="030303"/>
+          <w:sz w:val="21"/>
+          <w:szCs w:val="21"/>
+          <w:shd w:val="clear" w:color="auto" w:fill="F9F9F9"/>
+        </w:rPr>
+        <w:t>3.What</w:t>
+      </w:r>
+      <w:proofErr w:type="gramEnd"/>
+      <w:r>
+        <w:rPr>
+          <w:rFonts w:ascii="Arial" w:hAnsi="Arial" w:cs="Arial"/>
+          <w:color w:val="030303"/>
+          <w:sz w:val="21"/>
+          <w:szCs w:val="21"/>
+          <w:shd w:val="clear" w:color="auto" w:fill="F9F9F9"/>
+        </w:rPr>
+        <w:t xml:space="preserve"> are the steps for creating categories page in </w:t>
       </w:r>
       <w:proofErr w:type="spellStart"/>
       <w:r>
@@ -1574,9 +1610,21 @@
           <w:szCs w:val="21"/>
           <w:shd w:val="clear" w:color="auto" w:fill="F9F9F9"/>
         </w:rPr>
-        <w:t>wire:model</w:t>
+        <w:t>wire</w:t>
+      </w:r>
+      <w:proofErr w:type="gramStart"/>
+      <w:r>
+        <w:rPr>
+          <w:rFonts w:ascii="Arial" w:hAnsi="Arial" w:cs="Arial"/>
+          <w:color w:val="FF0000"/>
+          <w:sz w:val="21"/>
+          <w:szCs w:val="21"/>
+          <w:shd w:val="clear" w:color="auto" w:fill="F9F9F9"/>
+        </w:rPr>
+        <w:t>:model</w:t>
       </w:r>
       <w:proofErr w:type="spellEnd"/>
+      <w:proofErr w:type="gramEnd"/>
       <w:r>
         <w:rPr>
           <w:rFonts w:ascii="Arial" w:hAnsi="Arial" w:cs="Arial"/>
@@ -1882,7 +1930,33 @@
           <w:szCs w:val="20"/>
           <w:shd w:val="clear" w:color="auto" w:fill="F9F9F9"/>
         </w:rPr>
-        <w:t>First step create component with edit name and then , set the route for the edit component.</w:t>
+        <w:t xml:space="preserve">First step create component with edit name and </w:t>
+      </w:r>
+      <w:proofErr w:type="gramStart"/>
+      <w:r>
+        <w:rPr>
+          <w:rFonts w:ascii="Arial" w:hAnsi="Arial" w:cs="Arial"/>
+          <w:b w:val="0"/>
+          <w:bCs w:val="0"/>
+          <w:color w:val="FF0000"/>
+          <w:sz w:val="20"/>
+          <w:szCs w:val="20"/>
+          <w:shd w:val="clear" w:color="auto" w:fill="F9F9F9"/>
+        </w:rPr>
+        <w:t>then ,</w:t>
+      </w:r>
+      <w:proofErr w:type="gramEnd"/>
+      <w:r>
+        <w:rPr>
+          <w:rFonts w:ascii="Arial" w:hAnsi="Arial" w:cs="Arial"/>
+          <w:b w:val="0"/>
+          <w:bCs w:val="0"/>
+          <w:color w:val="FF0000"/>
+          <w:sz w:val="20"/>
+          <w:szCs w:val="20"/>
+          <w:shd w:val="clear" w:color="auto" w:fill="F9F9F9"/>
+        </w:rPr>
+        <w:t xml:space="preserve"> set the route for the edit component.</w:t>
       </w:r>
     </w:p>
     <w:p>
@@ -2074,15 +2148,27 @@
           <w:shd w:val="clear" w:color="auto" w:fill="F9F9F9"/>
         </w:rPr>
       </w:pPr>
-      <w:r>
-        <w:rPr>
-          <w:rFonts w:ascii="Arial" w:hAnsi="Arial" w:cs="Arial"/>
-          <w:color w:val="030303"/>
-          <w:sz w:val="21"/>
-          <w:szCs w:val="21"/>
-          <w:shd w:val="clear" w:color="auto" w:fill="F9F9F9"/>
-        </w:rPr>
-        <w:t xml:space="preserve">1.How to delete category in </w:t>
+      <w:proofErr w:type="gramStart"/>
+      <w:r>
+        <w:rPr>
+          <w:rFonts w:ascii="Arial" w:hAnsi="Arial" w:cs="Arial"/>
+          <w:color w:val="030303"/>
+          <w:sz w:val="21"/>
+          <w:szCs w:val="21"/>
+          <w:shd w:val="clear" w:color="auto" w:fill="F9F9F9"/>
+        </w:rPr>
+        <w:t>1.How</w:t>
+      </w:r>
+      <w:proofErr w:type="gramEnd"/>
+      <w:r>
+        <w:rPr>
+          <w:rFonts w:ascii="Arial" w:hAnsi="Arial" w:cs="Arial"/>
+          <w:color w:val="030303"/>
+          <w:sz w:val="21"/>
+          <w:szCs w:val="21"/>
+          <w:shd w:val="clear" w:color="auto" w:fill="F9F9F9"/>
+        </w:rPr>
+        <w:t xml:space="preserve"> to delete category in </w:t>
       </w:r>
       <w:proofErr w:type="spellStart"/>
       <w:r>
@@ -2166,7 +2252,29 @@
           <w:szCs w:val="21"/>
           <w:shd w:val="clear" w:color="auto" w:fill="F9F9F9"/>
         </w:rPr>
-        <w:t xml:space="preserve"> 2.What are the steps for deleting category in </w:t>
+        <w:t xml:space="preserve"> </w:t>
+      </w:r>
+      <w:proofErr w:type="gramStart"/>
+      <w:r>
+        <w:rPr>
+          <w:rFonts w:ascii="Arial" w:hAnsi="Arial" w:cs="Arial"/>
+          <w:color w:val="030303"/>
+          <w:sz w:val="21"/>
+          <w:szCs w:val="21"/>
+          <w:shd w:val="clear" w:color="auto" w:fill="F9F9F9"/>
+        </w:rPr>
+        <w:t>2.What</w:t>
+      </w:r>
+      <w:proofErr w:type="gramEnd"/>
+      <w:r>
+        <w:rPr>
+          <w:rFonts w:ascii="Arial" w:hAnsi="Arial" w:cs="Arial"/>
+          <w:color w:val="030303"/>
+          <w:sz w:val="21"/>
+          <w:szCs w:val="21"/>
+          <w:shd w:val="clear" w:color="auto" w:fill="F9F9F9"/>
+        </w:rPr>
+        <w:t xml:space="preserve"> are the steps for deleting category in </w:t>
       </w:r>
       <w:proofErr w:type="spellStart"/>
       <w:r>
@@ -2234,8 +2342,20 @@
           <w:szCs w:val="21"/>
           <w:shd w:val="clear" w:color="auto" w:fill="F9F9F9"/>
         </w:rPr>
-        <w:t xml:space="preserve"> file .</w:t>
-      </w:r>
+        <w:t xml:space="preserve"> </w:t>
+      </w:r>
+      <w:proofErr w:type="gramStart"/>
+      <w:r>
+        <w:rPr>
+          <w:rFonts w:ascii="Arial" w:hAnsi="Arial" w:cs="Arial"/>
+          <w:color w:val="FF0000"/>
+          <w:sz w:val="21"/>
+          <w:szCs w:val="21"/>
+          <w:shd w:val="clear" w:color="auto" w:fill="F9F9F9"/>
+        </w:rPr>
+        <w:t>file .</w:t>
+      </w:r>
+      <w:proofErr w:type="gramEnd"/>
     </w:p>
     <w:p>
       <w:pPr>
@@ -2763,15 +2883,27 @@
       <w:r>
         <w:br/>
       </w:r>
-      <w:r>
-        <w:rPr>
-          <w:rFonts w:ascii="Arial" w:hAnsi="Arial" w:cs="Arial"/>
-          <w:color w:val="030303"/>
-          <w:sz w:val="21"/>
-          <w:szCs w:val="21"/>
-          <w:shd w:val="clear" w:color="auto" w:fill="F9F9F9"/>
-        </w:rPr>
-        <w:t xml:space="preserve">1.How to create product page in </w:t>
+      <w:proofErr w:type="gramStart"/>
+      <w:r>
+        <w:rPr>
+          <w:rFonts w:ascii="Arial" w:hAnsi="Arial" w:cs="Arial"/>
+          <w:color w:val="030303"/>
+          <w:sz w:val="21"/>
+          <w:szCs w:val="21"/>
+          <w:shd w:val="clear" w:color="auto" w:fill="F9F9F9"/>
+        </w:rPr>
+        <w:t>1.How</w:t>
+      </w:r>
+      <w:proofErr w:type="gramEnd"/>
+      <w:r>
+        <w:rPr>
+          <w:rFonts w:ascii="Arial" w:hAnsi="Arial" w:cs="Arial"/>
+          <w:color w:val="030303"/>
+          <w:sz w:val="21"/>
+          <w:szCs w:val="21"/>
+          <w:shd w:val="clear" w:color="auto" w:fill="F9F9F9"/>
+        </w:rPr>
+        <w:t xml:space="preserve"> to create product page in </w:t>
       </w:r>
       <w:proofErr w:type="spellStart"/>
       <w:r>
@@ -3109,45 +3241,79 @@
           <w:szCs w:val="21"/>
           <w:shd w:val="clear" w:color="auto" w:fill="F9F9F9"/>
         </w:rPr>
-        <w:t>One the problem I faced that to access property by using -&gt;?.</w:t>
-      </w:r>
-    </w:p>
-    <w:p>
-      <w:pPr>
-        <w:pStyle w:val="Heading1"/>
-        <w:shd w:val="clear" w:color="auto" w:fill="F9F9F9"/>
-        <w:spacing w:before="0" w:beforeAutospacing="0" w:after="0" w:afterAutospacing="0"/>
-        <w:rPr>
-          <w:rFonts w:ascii="Arial" w:hAnsi="Arial" w:cs="Arial"/>
-          <w:color w:val="FF0000"/>
-          <w:sz w:val="21"/>
-          <w:szCs w:val="21"/>
-          <w:shd w:val="clear" w:color="auto" w:fill="F9F9F9"/>
-        </w:rPr>
-      </w:pPr>
-    </w:p>
-    <w:p>
-      <w:pPr>
-        <w:pStyle w:val="Heading1"/>
-        <w:shd w:val="clear" w:color="auto" w:fill="F9F9F9"/>
-        <w:spacing w:before="0" w:beforeAutospacing="0" w:after="0" w:afterAutospacing="0"/>
-        <w:rPr>
-          <w:rFonts w:ascii="Arial" w:hAnsi="Arial" w:cs="Arial"/>
-          <w:color w:val="030303"/>
-          <w:sz w:val="21"/>
-          <w:szCs w:val="21"/>
-          <w:shd w:val="clear" w:color="auto" w:fill="F9F9F9"/>
-        </w:rPr>
-      </w:pPr>
-      <w:r>
-        <w:rPr>
-          <w:rFonts w:ascii="Arial" w:hAnsi="Arial" w:cs="Arial"/>
-          <w:color w:val="030303"/>
-          <w:sz w:val="21"/>
-          <w:szCs w:val="21"/>
-          <w:shd w:val="clear" w:color="auto" w:fill="F9F9F9"/>
-        </w:rPr>
-        <w:t xml:space="preserve"> 2.How to fetch all products in </w:t>
+        <w:t>One the problem I faced that to access property by using -&gt;</w:t>
+      </w:r>
+      <w:proofErr w:type="gramStart"/>
+      <w:r>
+        <w:rPr>
+          <w:rFonts w:ascii="Arial" w:hAnsi="Arial" w:cs="Arial"/>
+          <w:color w:val="FF0000"/>
+          <w:sz w:val="21"/>
+          <w:szCs w:val="21"/>
+          <w:shd w:val="clear" w:color="auto" w:fill="F9F9F9"/>
+        </w:rPr>
+        <w:t>?.</w:t>
+      </w:r>
+      <w:proofErr w:type="gramEnd"/>
+    </w:p>
+    <w:p>
+      <w:pPr>
+        <w:pStyle w:val="Heading1"/>
+        <w:shd w:val="clear" w:color="auto" w:fill="F9F9F9"/>
+        <w:spacing w:before="0" w:beforeAutospacing="0" w:after="0" w:afterAutospacing="0"/>
+        <w:rPr>
+          <w:rFonts w:ascii="Arial" w:hAnsi="Arial" w:cs="Arial"/>
+          <w:color w:val="FF0000"/>
+          <w:sz w:val="21"/>
+          <w:szCs w:val="21"/>
+          <w:shd w:val="clear" w:color="auto" w:fill="F9F9F9"/>
+        </w:rPr>
+      </w:pPr>
+    </w:p>
+    <w:p>
+      <w:pPr>
+        <w:pStyle w:val="Heading1"/>
+        <w:shd w:val="clear" w:color="auto" w:fill="F9F9F9"/>
+        <w:spacing w:before="0" w:beforeAutospacing="0" w:after="0" w:afterAutospacing="0"/>
+        <w:rPr>
+          <w:rFonts w:ascii="Arial" w:hAnsi="Arial" w:cs="Arial"/>
+          <w:color w:val="030303"/>
+          <w:sz w:val="21"/>
+          <w:szCs w:val="21"/>
+          <w:shd w:val="clear" w:color="auto" w:fill="F9F9F9"/>
+        </w:rPr>
+      </w:pPr>
+      <w:r>
+        <w:rPr>
+          <w:rFonts w:ascii="Arial" w:hAnsi="Arial" w:cs="Arial"/>
+          <w:color w:val="030303"/>
+          <w:sz w:val="21"/>
+          <w:szCs w:val="21"/>
+          <w:shd w:val="clear" w:color="auto" w:fill="F9F9F9"/>
+        </w:rPr>
+        <w:t xml:space="preserve"> </w:t>
+      </w:r>
+      <w:proofErr w:type="gramStart"/>
+      <w:r>
+        <w:rPr>
+          <w:rFonts w:ascii="Arial" w:hAnsi="Arial" w:cs="Arial"/>
+          <w:color w:val="030303"/>
+          <w:sz w:val="21"/>
+          <w:szCs w:val="21"/>
+          <w:shd w:val="clear" w:color="auto" w:fill="F9F9F9"/>
+        </w:rPr>
+        <w:t>2.How</w:t>
+      </w:r>
+      <w:proofErr w:type="gramEnd"/>
+      <w:r>
+        <w:rPr>
+          <w:rFonts w:ascii="Arial" w:hAnsi="Arial" w:cs="Arial"/>
+          <w:color w:val="030303"/>
+          <w:sz w:val="21"/>
+          <w:szCs w:val="21"/>
+          <w:shd w:val="clear" w:color="auto" w:fill="F9F9F9"/>
+        </w:rPr>
+        <w:t xml:space="preserve"> to fetch all products in </w:t>
       </w:r>
       <w:proofErr w:type="spellStart"/>
       <w:r>
@@ -3399,8 +3565,20 @@
           <w:szCs w:val="21"/>
           <w:shd w:val="clear" w:color="auto" w:fill="F9F9F9"/>
         </w:rPr>
-        <w:t>One the problem I faced that to access property by using -&gt;?.</w:t>
-      </w:r>
+        <w:t>One the problem I faced that to access property by using -&gt;</w:t>
+      </w:r>
+      <w:proofErr w:type="gramStart"/>
+      <w:r>
+        <w:rPr>
+          <w:rFonts w:ascii="Arial" w:hAnsi="Arial" w:cs="Arial"/>
+          <w:color w:val="FF0000"/>
+          <w:sz w:val="21"/>
+          <w:szCs w:val="21"/>
+          <w:shd w:val="clear" w:color="auto" w:fill="F9F9F9"/>
+        </w:rPr>
+        <w:t>?.</w:t>
+      </w:r>
+      <w:proofErr w:type="gramEnd"/>
     </w:p>
     <w:p>
       <w:pPr>
@@ -3700,8 +3878,20 @@
           <w:szCs w:val="21"/>
           <w:shd w:val="clear" w:color="auto" w:fill="F9F9F9"/>
         </w:rPr>
-        <w:t>One the problem I faced that to access property by using -&gt;?.</w:t>
-      </w:r>
+        <w:t>One the problem I faced that to access property by using -&gt;</w:t>
+      </w:r>
+      <w:proofErr w:type="gramStart"/>
+      <w:r>
+        <w:rPr>
+          <w:rFonts w:ascii="Arial" w:hAnsi="Arial" w:cs="Arial"/>
+          <w:color w:val="FF0000"/>
+          <w:sz w:val="21"/>
+          <w:szCs w:val="21"/>
+          <w:shd w:val="clear" w:color="auto" w:fill="F9F9F9"/>
+        </w:rPr>
+        <w:t>?.</w:t>
+      </w:r>
+      <w:proofErr w:type="gramEnd"/>
     </w:p>
     <w:p>
       <w:pPr>
@@ -3899,35 +4089,75 @@
           <w:szCs w:val="24"/>
           <w:shd w:val="clear" w:color="auto" w:fill="F9F9F9"/>
         </w:rPr>
-        <w:t>Again take movement cdn.js .</w:t>
-      </w:r>
-    </w:p>
-    <w:p>
-      <w:pPr>
-        <w:pStyle w:val="Heading1"/>
-        <w:shd w:val="clear" w:color="auto" w:fill="F9F9F9"/>
-        <w:spacing w:before="0" w:beforeAutospacing="0" w:after="0" w:afterAutospacing="0"/>
-        <w:rPr>
-          <w:rFonts w:ascii="Arial" w:hAnsi="Arial" w:cs="Arial"/>
-          <w:b w:val="0"/>
-          <w:bCs w:val="0"/>
-          <w:color w:val="FF0000"/>
-          <w:sz w:val="24"/>
-          <w:szCs w:val="24"/>
-          <w:shd w:val="clear" w:color="auto" w:fill="F9F9F9"/>
-        </w:rPr>
-      </w:pPr>
-      <w:r>
-        <w:rPr>
-          <w:rFonts w:ascii="Arial" w:hAnsi="Arial" w:cs="Arial"/>
-          <w:b w:val="0"/>
-          <w:bCs w:val="0"/>
-          <w:color w:val="FF0000"/>
-          <w:sz w:val="24"/>
-          <w:szCs w:val="24"/>
-          <w:shd w:val="clear" w:color="auto" w:fill="F9F9F9"/>
-        </w:rPr>
-        <w:t>Create a model: Sale  -m create model and migrated to database.</w:t>
+        <w:t xml:space="preserve">Again take movement </w:t>
+      </w:r>
+      <w:proofErr w:type="gramStart"/>
+      <w:r>
+        <w:rPr>
+          <w:rFonts w:ascii="Arial" w:hAnsi="Arial" w:cs="Arial"/>
+          <w:b w:val="0"/>
+          <w:bCs w:val="0"/>
+          <w:color w:val="FF0000"/>
+          <w:sz w:val="24"/>
+          <w:szCs w:val="24"/>
+          <w:shd w:val="clear" w:color="auto" w:fill="F9F9F9"/>
+        </w:rPr>
+        <w:t>cdn.js .</w:t>
+      </w:r>
+      <w:proofErr w:type="gramEnd"/>
+    </w:p>
+    <w:p>
+      <w:pPr>
+        <w:pStyle w:val="Heading1"/>
+        <w:shd w:val="clear" w:color="auto" w:fill="F9F9F9"/>
+        <w:spacing w:before="0" w:beforeAutospacing="0" w:after="0" w:afterAutospacing="0"/>
+        <w:rPr>
+          <w:rFonts w:ascii="Arial" w:hAnsi="Arial" w:cs="Arial"/>
+          <w:b w:val="0"/>
+          <w:bCs w:val="0"/>
+          <w:color w:val="FF0000"/>
+          <w:sz w:val="24"/>
+          <w:szCs w:val="24"/>
+          <w:shd w:val="clear" w:color="auto" w:fill="F9F9F9"/>
+        </w:rPr>
+      </w:pPr>
+      <w:r>
+        <w:rPr>
+          <w:rFonts w:ascii="Arial" w:hAnsi="Arial" w:cs="Arial"/>
+          <w:b w:val="0"/>
+          <w:bCs w:val="0"/>
+          <w:color w:val="FF0000"/>
+          <w:sz w:val="24"/>
+          <w:szCs w:val="24"/>
+          <w:shd w:val="clear" w:color="auto" w:fill="F9F9F9"/>
+        </w:rPr>
+        <w:t xml:space="preserve">Create a model: </w:t>
+      </w:r>
+      <w:proofErr w:type="gramStart"/>
+      <w:r>
+        <w:rPr>
+          <w:rFonts w:ascii="Arial" w:hAnsi="Arial" w:cs="Arial"/>
+          <w:b w:val="0"/>
+          <w:bCs w:val="0"/>
+          <w:color w:val="FF0000"/>
+          <w:sz w:val="24"/>
+          <w:szCs w:val="24"/>
+          <w:shd w:val="clear" w:color="auto" w:fill="F9F9F9"/>
+        </w:rPr>
+        <w:t>Sale  -</w:t>
+      </w:r>
+      <w:proofErr w:type="gramEnd"/>
+      <w:r>
+        <w:rPr>
+          <w:rFonts w:ascii="Arial" w:hAnsi="Arial" w:cs="Arial"/>
+          <w:b w:val="0"/>
+          <w:bCs w:val="0"/>
+          <w:color w:val="FF0000"/>
+          <w:sz w:val="24"/>
+          <w:szCs w:val="24"/>
+          <w:shd w:val="clear" w:color="auto" w:fill="F9F9F9"/>
+        </w:rPr>
+        <w:t>m create model and migrated to database.</w:t>
       </w:r>
     </w:p>
     <w:p>
@@ -4326,9 +4556,23 @@
           <w:szCs w:val="24"/>
           <w:shd w:val="clear" w:color="auto" w:fill="F9F9F9"/>
         </w:rPr>
-        <w:t>wire:ignore</w:t>
+        <w:t>wire</w:t>
+      </w:r>
+      <w:proofErr w:type="gramStart"/>
+      <w:r>
+        <w:rPr>
+          <w:rFonts w:ascii="Arial" w:hAnsi="Arial" w:cs="Arial"/>
+          <w:b w:val="0"/>
+          <w:bCs w:val="0"/>
+          <w:color w:val="FF0000"/>
+          <w:sz w:val="24"/>
+          <w:szCs w:val="24"/>
+          <w:shd w:val="clear" w:color="auto" w:fill="F9F9F9"/>
+        </w:rPr>
+        <w:t>:ignore</w:t>
       </w:r>
       <w:proofErr w:type="spellEnd"/>
+      <w:proofErr w:type="gramEnd"/>
       <w:r>
         <w:rPr>
           <w:rFonts w:ascii="Arial" w:hAnsi="Arial" w:cs="Arial"/>
@@ -4531,18 +4775,42 @@
           <w:szCs w:val="24"/>
           <w:shd w:val="clear" w:color="auto" w:fill="F9F9F9"/>
         </w:rPr>
-        <w:t xml:space="preserve"> addin</w:t>
-      </w:r>
-      <w:r>
-        <w:rPr>
-          <w:rFonts w:ascii="Arial" w:hAnsi="Arial" w:cs="Arial"/>
-          <w:b w:val="0"/>
-          <w:bCs w:val="0"/>
-          <w:sz w:val="24"/>
-          <w:szCs w:val="24"/>
-          <w:shd w:val="clear" w:color="auto" w:fill="F9F9F9"/>
-        </w:rPr>
-        <w:t xml:space="preserve">g more one file </w:t>
+        <w:t xml:space="preserve"> </w:t>
+      </w:r>
+      <w:proofErr w:type="gramStart"/>
+      <w:r>
+        <w:rPr>
+          <w:rFonts w:ascii="Arial" w:hAnsi="Arial" w:cs="Arial"/>
+          <w:b w:val="0"/>
+          <w:bCs w:val="0"/>
+          <w:sz w:val="24"/>
+          <w:szCs w:val="24"/>
+          <w:shd w:val="clear" w:color="auto" w:fill="F9F9F9"/>
+        </w:rPr>
+        <w:t>addin</w:t>
+      </w:r>
+      <w:r>
+        <w:rPr>
+          <w:rFonts w:ascii="Arial" w:hAnsi="Arial" w:cs="Arial"/>
+          <w:b w:val="0"/>
+          <w:bCs w:val="0"/>
+          <w:sz w:val="24"/>
+          <w:szCs w:val="24"/>
+          <w:shd w:val="clear" w:color="auto" w:fill="F9F9F9"/>
+        </w:rPr>
+        <w:t>g</w:t>
+      </w:r>
+      <w:proofErr w:type="gramEnd"/>
+      <w:r>
+        <w:rPr>
+          <w:rFonts w:ascii="Arial" w:hAnsi="Arial" w:cs="Arial"/>
+          <w:b w:val="0"/>
+          <w:bCs w:val="0"/>
+          <w:sz w:val="24"/>
+          <w:szCs w:val="24"/>
+          <w:shd w:val="clear" w:color="auto" w:fill="F9F9F9"/>
+        </w:rPr>
+        <w:t xml:space="preserve"> more one file </w:t>
       </w:r>
       <w:proofErr w:type="spellStart"/>
       <w:r>
@@ -4837,8 +5105,21 @@
           <w:szCs w:val="24"/>
           <w:shd w:val="clear" w:color="auto" w:fill="F9F9F9"/>
         </w:rPr>
-        <w:t>Mention all in the comment .</w:t>
-      </w:r>
+        <w:t xml:space="preserve">Mention all in the </w:t>
+      </w:r>
+      <w:proofErr w:type="gramStart"/>
+      <w:r>
+        <w:rPr>
+          <w:rFonts w:ascii="Arial" w:hAnsi="Arial" w:cs="Arial"/>
+          <w:b w:val="0"/>
+          <w:bCs w:val="0"/>
+          <w:sz w:val="24"/>
+          <w:szCs w:val="24"/>
+          <w:shd w:val="clear" w:color="auto" w:fill="F9F9F9"/>
+        </w:rPr>
+        <w:t>comment .</w:t>
+      </w:r>
+      <w:proofErr w:type="gramEnd"/>
     </w:p>
     <w:p>
       <w:pPr>
@@ -4941,8 +5222,21 @@
           <w:szCs w:val="24"/>
           <w:shd w:val="clear" w:color="auto" w:fill="F9F9F9"/>
         </w:rPr>
-        <w:t xml:space="preserve"> file .</w:t>
-      </w:r>
+        <w:t xml:space="preserve"> </w:t>
+      </w:r>
+      <w:proofErr w:type="gramStart"/>
+      <w:r>
+        <w:rPr>
+          <w:rFonts w:ascii="Arial" w:hAnsi="Arial" w:cs="Arial"/>
+          <w:b w:val="0"/>
+          <w:bCs w:val="0"/>
+          <w:sz w:val="24"/>
+          <w:szCs w:val="24"/>
+          <w:shd w:val="clear" w:color="auto" w:fill="F9F9F9"/>
+        </w:rPr>
+        <w:t>file .</w:t>
+      </w:r>
+      <w:proofErr w:type="gramEnd"/>
     </w:p>
     <w:p>
       <w:pPr>
@@ -5132,34 +5426,339 @@
           <w:shd w:val="clear" w:color="auto" w:fill="F9F9F9"/>
           <w:lang w:val="en-GB"/>
         </w:rPr>
-        <w:t xml:space="preserve"> th</w:t>
-      </w:r>
+        <w:t xml:space="preserve"> the directory for the compone</w:t>
+      </w:r>
+      <w:r>
+        <w:rPr>
+          <w:rFonts w:ascii="Arial" w:hAnsi="Arial" w:cs="Arial"/>
+          <w:b w:val="0"/>
+          <w:bCs w:val="0"/>
+          <w:sz w:val="24"/>
+          <w:szCs w:val="24"/>
+          <w:shd w:val="clear" w:color="auto" w:fill="F9F9F9"/>
+          <w:lang w:val="en-GB"/>
+        </w:rPr>
+        <w:t xml:space="preserve">nts . </w:t>
+      </w:r>
+      <w:proofErr w:type="gramStart"/>
+      <w:r>
+        <w:rPr>
+          <w:rFonts w:ascii="Arial" w:hAnsi="Arial" w:cs="Arial"/>
+          <w:b w:val="0"/>
+          <w:bCs w:val="0"/>
+          <w:sz w:val="24"/>
+          <w:szCs w:val="24"/>
+          <w:shd w:val="clear" w:color="auto" w:fill="F9F9F9"/>
+          <w:lang w:val="en-GB"/>
+        </w:rPr>
+        <w:t>add</w:t>
+      </w:r>
+      <w:proofErr w:type="gramEnd"/>
+      <w:r>
+        <w:rPr>
+          <w:rFonts w:ascii="Arial" w:hAnsi="Arial" w:cs="Arial"/>
+          <w:b w:val="0"/>
+          <w:bCs w:val="0"/>
+          <w:sz w:val="24"/>
+          <w:szCs w:val="24"/>
+          <w:shd w:val="clear" w:color="auto" w:fill="F9F9F9"/>
+          <w:lang w:val="en-GB"/>
+        </w:rPr>
+        <w:t xml:space="preserve"> link in the base file.</w:t>
+      </w:r>
+    </w:p>
+    <w:p>
+      <w:pPr>
+        <w:pStyle w:val="Heading1"/>
+        <w:shd w:val="clear" w:color="auto" w:fill="F9F9F9"/>
+        <w:spacing w:before="0" w:beforeAutospacing="0" w:after="0" w:afterAutospacing="0"/>
+        <w:rPr>
+          <w:rFonts w:ascii="Arial" w:hAnsi="Arial" w:cs="Arial"/>
+          <w:b w:val="0"/>
+          <w:bCs w:val="0"/>
+          <w:sz w:val="24"/>
+          <w:szCs w:val="24"/>
+          <w:shd w:val="clear" w:color="auto" w:fill="F9F9F9"/>
+          <w:lang w:val="en-GB"/>
+        </w:rPr>
+      </w:pPr>
+    </w:p>
+    <w:p>
+      <w:pPr>
+        <w:pStyle w:val="Heading1"/>
+        <w:shd w:val="clear" w:color="auto" w:fill="F9F9F9"/>
+        <w:spacing w:before="0" w:beforeAutospacing="0" w:after="0" w:afterAutospacing="0"/>
+        <w:rPr>
+          <w:rFonts w:ascii="Arial" w:hAnsi="Arial" w:cs="Arial"/>
+          <w:b w:val="0"/>
+          <w:bCs w:val="0"/>
+          <w:color w:val="FF0000"/>
+          <w:sz w:val="24"/>
+          <w:szCs w:val="24"/>
+          <w:shd w:val="clear" w:color="auto" w:fill="F9F9F9"/>
+          <w:lang w:val="en-GB"/>
+        </w:rPr>
+      </w:pPr>
+      <w:r>
+        <w:rPr>
+          <w:rFonts w:ascii="Arial" w:hAnsi="Arial" w:cs="Arial"/>
+          <w:b w:val="0"/>
+          <w:bCs w:val="0"/>
+          <w:color w:val="FF0000"/>
+          <w:sz w:val="24"/>
+          <w:szCs w:val="24"/>
+          <w:shd w:val="clear" w:color="auto" w:fill="F9F9F9"/>
+          <w:lang w:val="en-GB"/>
+        </w:rPr>
+        <w:t>E38.Admin add Coupons expiry?</w:t>
+      </w:r>
+    </w:p>
+    <w:p>
+      <w:pPr>
+        <w:pStyle w:val="Heading1"/>
+        <w:shd w:val="clear" w:color="auto" w:fill="F9F9F9"/>
+        <w:spacing w:before="0" w:beforeAutospacing="0" w:after="0" w:afterAutospacing="0"/>
+        <w:rPr>
+          <w:rFonts w:ascii="Arial" w:hAnsi="Arial" w:cs="Arial"/>
+          <w:b w:val="0"/>
+          <w:bCs w:val="0"/>
+          <w:sz w:val="24"/>
+          <w:szCs w:val="24"/>
+          <w:shd w:val="clear" w:color="auto" w:fill="F9F9F9"/>
+          <w:lang w:val="en-GB"/>
+        </w:rPr>
+      </w:pPr>
+      <w:r>
+        <w:rPr>
+          <w:rFonts w:ascii="Arial" w:hAnsi="Arial" w:cs="Arial"/>
+          <w:b w:val="0"/>
+          <w:bCs w:val="0"/>
+          <w:sz w:val="24"/>
+          <w:szCs w:val="24"/>
+          <w:shd w:val="clear" w:color="auto" w:fill="F9F9F9"/>
+          <w:lang w:val="en-GB"/>
+        </w:rPr>
+        <w:t xml:space="preserve">First Migrate a column name </w:t>
+      </w:r>
+      <w:proofErr w:type="spellStart"/>
+      <w:r>
+        <w:rPr>
+          <w:rFonts w:ascii="Arial" w:hAnsi="Arial" w:cs="Arial"/>
+          <w:b w:val="0"/>
+          <w:bCs w:val="0"/>
+          <w:sz w:val="24"/>
+          <w:szCs w:val="24"/>
+          <w:shd w:val="clear" w:color="auto" w:fill="F9F9F9"/>
+          <w:lang w:val="en-GB"/>
+        </w:rPr>
+        <w:t>add_expiry_date_to_coupon_table</w:t>
+      </w:r>
+      <w:proofErr w:type="spellEnd"/>
+      <w:r>
+        <w:rPr>
+          <w:rFonts w:ascii="Arial" w:hAnsi="Arial" w:cs="Arial"/>
+          <w:b w:val="0"/>
+          <w:bCs w:val="0"/>
+          <w:sz w:val="24"/>
+          <w:szCs w:val="24"/>
+          <w:shd w:val="clear" w:color="auto" w:fill="F9F9F9"/>
+          <w:lang w:val="en-GB"/>
+        </w:rPr>
+        <w:t xml:space="preserve">, </w:t>
+      </w:r>
+    </w:p>
+    <w:p>
+      <w:pPr>
+        <w:pStyle w:val="Heading1"/>
+        <w:shd w:val="clear" w:color="auto" w:fill="F9F9F9"/>
+        <w:spacing w:before="0" w:beforeAutospacing="0" w:after="0" w:afterAutospacing="0"/>
+        <w:rPr>
+          <w:rFonts w:ascii="Arial" w:hAnsi="Arial" w:cs="Arial"/>
+          <w:b w:val="0"/>
+          <w:bCs w:val="0"/>
+          <w:sz w:val="24"/>
+          <w:szCs w:val="24"/>
+          <w:shd w:val="clear" w:color="auto" w:fill="F9F9F9"/>
+          <w:lang w:val="en-GB"/>
+        </w:rPr>
+      </w:pPr>
+    </w:p>
+    <w:p>
+      <w:pPr>
+        <w:shd w:val="clear" w:color="auto" w:fill="1E1E1E"/>
+        <w:spacing w:after="0" w:line="285" w:lineRule="atLeast"/>
+        <w:rPr>
+          <w:rFonts w:ascii="Consolas" w:eastAsia="Times New Roman" w:hAnsi="Consolas" w:cs="Times New Roman"/>
+          <w:color w:val="D4D4D4"/>
+          <w:sz w:val="21"/>
+          <w:szCs w:val="21"/>
+        </w:rPr>
+      </w:pPr>
+      <w:r>
+        <w:rPr>
+          <w:rFonts w:ascii="Consolas" w:eastAsia="Times New Roman" w:hAnsi="Consolas" w:cs="Times New Roman"/>
+          <w:color w:val="9CDCFE"/>
+          <w:sz w:val="21"/>
+          <w:szCs w:val="21"/>
+        </w:rPr>
+        <w:t>$table</w:t>
+      </w:r>
+      <w:r>
+        <w:rPr>
+          <w:rFonts w:ascii="Consolas" w:eastAsia="Times New Roman" w:hAnsi="Consolas" w:cs="Times New Roman"/>
+          <w:color w:val="D4D4D4"/>
+          <w:sz w:val="21"/>
+          <w:szCs w:val="21"/>
+        </w:rPr>
+        <w:t>-&gt;</w:t>
+      </w:r>
+      <w:proofErr w:type="gramStart"/>
+      <w:r>
+        <w:rPr>
+          <w:rFonts w:ascii="Consolas" w:eastAsia="Times New Roman" w:hAnsi="Consolas" w:cs="Times New Roman"/>
+          <w:color w:val="DCDCAA"/>
+          <w:sz w:val="21"/>
+          <w:szCs w:val="21"/>
+        </w:rPr>
+        <w:t>date</w:t>
+      </w:r>
+      <w:r>
+        <w:rPr>
+          <w:rFonts w:ascii="Consolas" w:eastAsia="Times New Roman" w:hAnsi="Consolas" w:cs="Times New Roman"/>
+          <w:color w:val="D4D4D4"/>
+          <w:sz w:val="21"/>
+          <w:szCs w:val="21"/>
+        </w:rPr>
+        <w:t>(</w:t>
+      </w:r>
+      <w:proofErr w:type="gramEnd"/>
+      <w:r>
+        <w:rPr>
+          <w:rFonts w:ascii="Consolas" w:eastAsia="Times New Roman" w:hAnsi="Consolas" w:cs="Times New Roman"/>
+          <w:color w:val="CE9178"/>
+          <w:sz w:val="21"/>
+          <w:szCs w:val="21"/>
+        </w:rPr>
+        <w:t>'</w:t>
+      </w:r>
+      <w:proofErr w:type="spellStart"/>
+      <w:r>
+        <w:rPr>
+          <w:rFonts w:ascii="Consolas" w:eastAsia="Times New Roman" w:hAnsi="Consolas" w:cs="Times New Roman"/>
+          <w:color w:val="CE9178"/>
+          <w:sz w:val="21"/>
+          <w:szCs w:val="21"/>
+        </w:rPr>
+        <w:t>expiry_date</w:t>
+      </w:r>
+      <w:proofErr w:type="spellEnd"/>
+      <w:r>
+        <w:rPr>
+          <w:rFonts w:ascii="Consolas" w:eastAsia="Times New Roman" w:hAnsi="Consolas" w:cs="Times New Roman"/>
+          <w:color w:val="CE9178"/>
+          <w:sz w:val="21"/>
+          <w:szCs w:val="21"/>
+        </w:rPr>
+        <w:t>'</w:t>
+      </w:r>
+      <w:r>
+        <w:rPr>
+          <w:rFonts w:ascii="Consolas" w:eastAsia="Times New Roman" w:hAnsi="Consolas" w:cs="Times New Roman"/>
+          <w:color w:val="D4D4D4"/>
+          <w:sz w:val="21"/>
+          <w:szCs w:val="21"/>
+        </w:rPr>
+        <w:t>)-&gt;</w:t>
+      </w:r>
+      <w:r>
+        <w:rPr>
+          <w:rFonts w:ascii="Consolas" w:eastAsia="Times New Roman" w:hAnsi="Consolas" w:cs="Times New Roman"/>
+          <w:color w:val="DCDCAA"/>
+          <w:sz w:val="21"/>
+          <w:szCs w:val="21"/>
+        </w:rPr>
+        <w:t>default</w:t>
+      </w:r>
+      <w:r>
+        <w:rPr>
+          <w:rFonts w:ascii="Consolas" w:eastAsia="Times New Roman" w:hAnsi="Consolas" w:cs="Times New Roman"/>
+          <w:color w:val="D4D4D4"/>
+          <w:sz w:val="21"/>
+          <w:szCs w:val="21"/>
+        </w:rPr>
+        <w:t>(</w:t>
+      </w:r>
+      <w:r>
+        <w:rPr>
+          <w:rFonts w:ascii="Consolas" w:eastAsia="Times New Roman" w:hAnsi="Consolas" w:cs="Times New Roman"/>
+          <w:color w:val="4EC9B0"/>
+          <w:sz w:val="21"/>
+          <w:szCs w:val="21"/>
+        </w:rPr>
+        <w:t>DB</w:t>
+      </w:r>
+      <w:r>
+        <w:rPr>
+          <w:rFonts w:ascii="Consolas" w:eastAsia="Times New Roman" w:hAnsi="Consolas" w:cs="Times New Roman"/>
+          <w:color w:val="D4D4D4"/>
+          <w:sz w:val="21"/>
+          <w:szCs w:val="21"/>
+        </w:rPr>
+        <w:t>::</w:t>
+      </w:r>
+      <w:r>
+        <w:rPr>
+          <w:rFonts w:ascii="Consolas" w:eastAsia="Times New Roman" w:hAnsi="Consolas" w:cs="Times New Roman"/>
+          <w:color w:val="DCDCAA"/>
+          <w:sz w:val="21"/>
+          <w:szCs w:val="21"/>
+        </w:rPr>
+        <w:t>raw</w:t>
+      </w:r>
+      <w:r>
+        <w:rPr>
+          <w:rFonts w:ascii="Consolas" w:eastAsia="Times New Roman" w:hAnsi="Consolas" w:cs="Times New Roman"/>
+          <w:color w:val="D4D4D4"/>
+          <w:sz w:val="21"/>
+          <w:szCs w:val="21"/>
+        </w:rPr>
+        <w:t>(</w:t>
+      </w:r>
+      <w:r>
+        <w:rPr>
+          <w:rFonts w:ascii="Consolas" w:eastAsia="Times New Roman" w:hAnsi="Consolas" w:cs="Times New Roman"/>
+          <w:color w:val="CE9178"/>
+          <w:sz w:val="21"/>
+          <w:szCs w:val="21"/>
+        </w:rPr>
+        <w:t>'CURRENT_DATE'</w:t>
+      </w:r>
+      <w:r>
+        <w:rPr>
+          <w:rFonts w:ascii="Consolas" w:eastAsia="Times New Roman" w:hAnsi="Consolas" w:cs="Times New Roman"/>
+          <w:color w:val="D4D4D4"/>
+          <w:sz w:val="21"/>
+          <w:szCs w:val="21"/>
+        </w:rPr>
+        <w:t>));</w:t>
+      </w:r>
+    </w:p>
+    <w:p>
+      <w:pPr>
+        <w:pStyle w:val="Heading1"/>
+        <w:shd w:val="clear" w:color="auto" w:fill="F9F9F9"/>
+        <w:spacing w:before="0" w:beforeAutospacing="0" w:after="0" w:afterAutospacing="0"/>
+        <w:rPr>
+          <w:rFonts w:ascii="Arial" w:hAnsi="Arial" w:cs="Arial"/>
+          <w:b w:val="0"/>
+          <w:bCs w:val="0"/>
+          <w:sz w:val="24"/>
+          <w:szCs w:val="24"/>
+          <w:shd w:val="clear" w:color="auto" w:fill="F9F9F9"/>
+        </w:rPr>
+      </w:pPr>
       <w:bookmarkStart w:id="0" w:name="_GoBack"/>
       <w:bookmarkEnd w:id="0"/>
-      <w:r>
-        <w:rPr>
-          <w:rFonts w:ascii="Arial" w:hAnsi="Arial" w:cs="Arial"/>
-          <w:b w:val="0"/>
-          <w:bCs w:val="0"/>
-          <w:sz w:val="24"/>
-          <w:szCs w:val="24"/>
-          <w:shd w:val="clear" w:color="auto" w:fill="F9F9F9"/>
-          <w:lang w:val="en-GB"/>
-        </w:rPr>
-        <w:t>e directory for the compone</w:t>
-      </w:r>
-      <w:r>
-        <w:rPr>
-          <w:rFonts w:ascii="Arial" w:hAnsi="Arial" w:cs="Arial"/>
-          <w:b w:val="0"/>
-          <w:bCs w:val="0"/>
-          <w:sz w:val="24"/>
-          <w:szCs w:val="24"/>
-          <w:shd w:val="clear" w:color="auto" w:fill="F9F9F9"/>
-          <w:lang w:val="en-GB"/>
-        </w:rPr>
-        <w:t>nts . add link in the base file.</w:t>
-      </w:r>
     </w:p>
     <w:sectPr>
       <w:headerReference w:type="default" r:id="rId8"/>

</xml_diff>

<commit_message>
New Push Checkout With Cash On Delivery Eps 41
</commit_message>
<xml_diff>
--- a/Tasks in ecommerce.docx
+++ b/Tasks in ecommerce.docx
@@ -5757,8 +5757,528 @@
           <w:shd w:val="clear" w:color="auto" w:fill="F9F9F9"/>
         </w:rPr>
       </w:pPr>
+    </w:p>
+    <w:p>
+      <w:pPr>
+        <w:pStyle w:val="Heading1"/>
+        <w:shd w:val="clear" w:color="auto" w:fill="F9F9F9"/>
+        <w:spacing w:before="0" w:beforeAutospacing="0" w:after="0" w:afterAutospacing="0"/>
+        <w:rPr>
+          <w:rFonts w:ascii="Arial" w:hAnsi="Arial" w:cs="Arial"/>
+          <w:b w:val="0"/>
+          <w:bCs w:val="0"/>
+          <w:sz w:val="24"/>
+          <w:szCs w:val="24"/>
+          <w:shd w:val="clear" w:color="auto" w:fill="F9F9F9"/>
+        </w:rPr>
+      </w:pPr>
+    </w:p>
+    <w:p>
+      <w:pPr>
+        <w:pStyle w:val="Heading1"/>
+        <w:shd w:val="clear" w:color="auto" w:fill="F9F9F9"/>
+        <w:spacing w:before="0" w:beforeAutospacing="0" w:after="0" w:afterAutospacing="0"/>
+        <w:rPr>
+          <w:rFonts w:ascii="Arial" w:hAnsi="Arial" w:cs="Arial"/>
+          <w:b w:val="0"/>
+          <w:bCs w:val="0"/>
+          <w:color w:val="FF0000"/>
+          <w:sz w:val="24"/>
+          <w:szCs w:val="24"/>
+          <w:shd w:val="clear" w:color="auto" w:fill="F9F9F9"/>
+        </w:rPr>
+      </w:pPr>
+      <w:r>
+        <w:rPr>
+          <w:rFonts w:ascii="Arial" w:hAnsi="Arial" w:cs="Arial"/>
+          <w:b w:val="0"/>
+          <w:bCs w:val="0"/>
+          <w:color w:val="FF0000"/>
+          <w:sz w:val="24"/>
+          <w:szCs w:val="24"/>
+          <w:shd w:val="clear" w:color="auto" w:fill="F9F9F9"/>
+        </w:rPr>
+        <w:t>E39.Admin Create Model, Migration and Relation and relationship for checkout?</w:t>
+      </w:r>
+    </w:p>
+    <w:p>
+      <w:pPr>
+        <w:pStyle w:val="Heading1"/>
+        <w:shd w:val="clear" w:color="auto" w:fill="F9F9F9"/>
+        <w:spacing w:before="0" w:beforeAutospacing="0" w:after="0" w:afterAutospacing="0"/>
+        <w:rPr>
+          <w:rFonts w:ascii="Arial" w:hAnsi="Arial" w:cs="Arial"/>
+          <w:b w:val="0"/>
+          <w:bCs w:val="0"/>
+          <w:sz w:val="24"/>
+          <w:szCs w:val="24"/>
+          <w:shd w:val="clear" w:color="auto" w:fill="F9F9F9"/>
+        </w:rPr>
+      </w:pPr>
+      <w:r>
+        <w:rPr>
+          <w:rFonts w:ascii="Arial" w:hAnsi="Arial" w:cs="Arial"/>
+          <w:b w:val="0"/>
+          <w:bCs w:val="0"/>
+          <w:sz w:val="24"/>
+          <w:szCs w:val="24"/>
+          <w:shd w:val="clear" w:color="auto" w:fill="F9F9F9"/>
+        </w:rPr>
+        <w:t xml:space="preserve">First create model name order and migrated, then again create model name </w:t>
+      </w:r>
+      <w:proofErr w:type="spellStart"/>
+      <w:r>
+        <w:rPr>
+          <w:rFonts w:ascii="Arial" w:hAnsi="Arial" w:cs="Arial"/>
+          <w:b w:val="0"/>
+          <w:bCs w:val="0"/>
+          <w:sz w:val="24"/>
+          <w:szCs w:val="24"/>
+          <w:shd w:val="clear" w:color="auto" w:fill="F9F9F9"/>
+        </w:rPr>
+        <w:t>orderitem</w:t>
+      </w:r>
+      <w:proofErr w:type="spellEnd"/>
+      <w:r>
+        <w:rPr>
+          <w:rFonts w:ascii="Arial" w:hAnsi="Arial" w:cs="Arial"/>
+          <w:b w:val="0"/>
+          <w:bCs w:val="0"/>
+          <w:sz w:val="24"/>
+          <w:szCs w:val="24"/>
+          <w:shd w:val="clear" w:color="auto" w:fill="F9F9F9"/>
+        </w:rPr>
+        <w:t xml:space="preserve"> and migrated .create model name shipping and migrated and also create model name transaction and migrated.</w:t>
+      </w:r>
+    </w:p>
+    <w:p>
+      <w:pPr>
+        <w:pStyle w:val="Heading1"/>
+        <w:shd w:val="clear" w:color="auto" w:fill="F9F9F9"/>
+        <w:spacing w:before="0" w:beforeAutospacing="0" w:after="0" w:afterAutospacing="0"/>
+        <w:rPr>
+          <w:rFonts w:ascii="Arial" w:hAnsi="Arial" w:cs="Arial"/>
+          <w:b w:val="0"/>
+          <w:bCs w:val="0"/>
+          <w:sz w:val="24"/>
+          <w:szCs w:val="24"/>
+          <w:shd w:val="clear" w:color="auto" w:fill="F9F9F9"/>
+        </w:rPr>
+      </w:pPr>
+    </w:p>
+    <w:p>
+      <w:pPr>
+        <w:pStyle w:val="Heading1"/>
+        <w:shd w:val="clear" w:color="auto" w:fill="F9F9F9"/>
+        <w:spacing w:before="0" w:beforeAutospacing="0" w:after="0" w:afterAutospacing="0"/>
+        <w:rPr>
+          <w:rFonts w:ascii="Arial" w:hAnsi="Arial" w:cs="Arial"/>
+          <w:b w:val="0"/>
+          <w:bCs w:val="0"/>
+          <w:color w:val="FF0000"/>
+          <w:sz w:val="24"/>
+          <w:szCs w:val="24"/>
+          <w:shd w:val="clear" w:color="auto" w:fill="F9F9F9"/>
+        </w:rPr>
+      </w:pPr>
+      <w:r>
+        <w:rPr>
+          <w:rFonts w:ascii="Arial" w:hAnsi="Arial" w:cs="Arial"/>
+          <w:b w:val="0"/>
+          <w:bCs w:val="0"/>
+          <w:color w:val="FF0000"/>
+          <w:sz w:val="24"/>
+          <w:szCs w:val="24"/>
+          <w:shd w:val="clear" w:color="auto" w:fill="F9F9F9"/>
+        </w:rPr>
+        <w:t>E40.Cart Settings for checkout?</w:t>
+      </w:r>
+    </w:p>
+    <w:p>
+      <w:pPr>
+        <w:pStyle w:val="Heading1"/>
+        <w:shd w:val="clear" w:color="auto" w:fill="F9F9F9"/>
+        <w:spacing w:before="0" w:beforeAutospacing="0" w:after="0" w:afterAutospacing="0"/>
+        <w:rPr>
+          <w:rFonts w:ascii="Arial" w:hAnsi="Arial" w:cs="Arial"/>
+          <w:b w:val="0"/>
+          <w:bCs w:val="0"/>
+          <w:sz w:val="24"/>
+          <w:szCs w:val="24"/>
+          <w:shd w:val="clear" w:color="auto" w:fill="F9F9F9"/>
+        </w:rPr>
+      </w:pPr>
+      <w:r>
+        <w:rPr>
+          <w:rFonts w:ascii="Arial" w:hAnsi="Arial" w:cs="Arial"/>
+          <w:b w:val="0"/>
+          <w:bCs w:val="0"/>
+          <w:sz w:val="24"/>
+          <w:szCs w:val="24"/>
+          <w:shd w:val="clear" w:color="auto" w:fill="F9F9F9"/>
+        </w:rPr>
+        <w:t xml:space="preserve">First make new function in the cart </w:t>
+      </w:r>
+      <w:proofErr w:type="spellStart"/>
+      <w:proofErr w:type="gramStart"/>
+      <w:r>
+        <w:rPr>
+          <w:rFonts w:ascii="Arial" w:hAnsi="Arial" w:cs="Arial"/>
+          <w:b w:val="0"/>
+          <w:bCs w:val="0"/>
+          <w:sz w:val="24"/>
+          <w:szCs w:val="24"/>
+          <w:shd w:val="clear" w:color="auto" w:fill="F9F9F9"/>
+        </w:rPr>
+        <w:t>comoponent.php</w:t>
+      </w:r>
+      <w:proofErr w:type="spellEnd"/>
+      <w:r>
+        <w:rPr>
+          <w:rFonts w:ascii="Arial" w:hAnsi="Arial" w:cs="Arial"/>
+          <w:b w:val="0"/>
+          <w:bCs w:val="0"/>
+          <w:sz w:val="24"/>
+          <w:szCs w:val="24"/>
+          <w:shd w:val="clear" w:color="auto" w:fill="F9F9F9"/>
+        </w:rPr>
+        <w:t xml:space="preserve"> ,</w:t>
+      </w:r>
+      <w:proofErr w:type="gramEnd"/>
+      <w:r>
+        <w:rPr>
+          <w:rFonts w:ascii="Arial" w:hAnsi="Arial" w:cs="Arial"/>
+          <w:b w:val="0"/>
+          <w:bCs w:val="0"/>
+          <w:sz w:val="24"/>
+          <w:szCs w:val="24"/>
+          <w:shd w:val="clear" w:color="auto" w:fill="F9F9F9"/>
+        </w:rPr>
+        <w:t xml:space="preserve"> then go to </w:t>
+      </w:r>
+      <w:proofErr w:type="spellStart"/>
+      <w:r>
+        <w:rPr>
+          <w:rFonts w:ascii="Arial" w:hAnsi="Arial" w:cs="Arial"/>
+          <w:b w:val="0"/>
+          <w:bCs w:val="0"/>
+          <w:sz w:val="24"/>
+          <w:szCs w:val="24"/>
+          <w:shd w:val="clear" w:color="auto" w:fill="F9F9F9"/>
+        </w:rPr>
+        <w:t>cart.bade</w:t>
+      </w:r>
+      <w:proofErr w:type="spellEnd"/>
+      <w:r>
+        <w:rPr>
+          <w:rFonts w:ascii="Arial" w:hAnsi="Arial" w:cs="Arial"/>
+          <w:b w:val="0"/>
+          <w:bCs w:val="0"/>
+          <w:sz w:val="24"/>
+          <w:szCs w:val="24"/>
+          <w:shd w:val="clear" w:color="auto" w:fill="F9F9F9"/>
+        </w:rPr>
+        <w:t xml:space="preserve"> and de</w:t>
+      </w:r>
+      <w:r>
+        <w:rPr>
+          <w:rFonts w:ascii="Arial" w:hAnsi="Arial" w:cs="Arial"/>
+          <w:b w:val="0"/>
+          <w:bCs w:val="0"/>
+          <w:sz w:val="24"/>
+          <w:szCs w:val="24"/>
+          <w:shd w:val="clear" w:color="auto" w:fill="F9F9F9"/>
+        </w:rPr>
+        <w:t>sign for the setting checkout .</w:t>
+      </w:r>
+    </w:p>
+    <w:p>
+      <w:pPr>
+        <w:pStyle w:val="Heading1"/>
+        <w:shd w:val="clear" w:color="auto" w:fill="F9F9F9"/>
+        <w:spacing w:before="0" w:beforeAutospacing="0" w:after="0" w:afterAutospacing="0"/>
+        <w:rPr>
+          <w:rFonts w:ascii="Arial" w:hAnsi="Arial" w:cs="Arial"/>
+          <w:b w:val="0"/>
+          <w:bCs w:val="0"/>
+          <w:sz w:val="24"/>
+          <w:szCs w:val="24"/>
+          <w:shd w:val="clear" w:color="auto" w:fill="F9F9F9"/>
+        </w:rPr>
+      </w:pPr>
+    </w:p>
+    <w:p>
+      <w:pPr>
+        <w:pStyle w:val="Heading1"/>
+        <w:shd w:val="clear" w:color="auto" w:fill="F9F9F9"/>
+        <w:spacing w:before="0" w:beforeAutospacing="0" w:after="0" w:afterAutospacing="0"/>
+        <w:rPr>
+          <w:rFonts w:ascii="Arial" w:hAnsi="Arial" w:cs="Arial"/>
+          <w:b w:val="0"/>
+          <w:bCs w:val="0"/>
+          <w:sz w:val="24"/>
+          <w:szCs w:val="24"/>
+          <w:shd w:val="clear" w:color="auto" w:fill="F9F9F9"/>
+        </w:rPr>
+      </w:pPr>
+      <w:r>
+        <w:rPr>
+          <w:rFonts w:ascii="Arial" w:hAnsi="Arial" w:cs="Arial"/>
+          <w:b w:val="0"/>
+          <w:bCs w:val="0"/>
+          <w:sz w:val="24"/>
+          <w:szCs w:val="24"/>
+          <w:shd w:val="clear" w:color="auto" w:fill="F9F9F9"/>
+        </w:rPr>
+        <w:t>Error expected:</w:t>
+      </w:r>
+    </w:p>
+    <w:p>
+      <w:pPr>
+        <w:rPr>
+          <w:rStyle w:val="style-scope"/>
+          <w:rFonts w:ascii="Arial" w:hAnsi="Arial" w:cs="Arial"/>
+          <w:color w:val="000000"/>
+          <w:sz w:val="15"/>
+          <w:szCs w:val="15"/>
+          <w:bdr w:val="none" w:sz="0" w:space="0" w:color="auto" w:frame="1"/>
+        </w:rPr>
+      </w:pPr>
+    </w:p>
+    <w:p>
+      <w:pPr>
+        <w:rPr>
+          <w:rStyle w:val="style-scope"/>
+          <w:rFonts w:ascii="Arial" w:hAnsi="Arial" w:cs="Arial"/>
+          <w:color w:val="2E74B5" w:themeColor="accent1" w:themeShade="BF"/>
+          <w:sz w:val="24"/>
+          <w:szCs w:val="24"/>
+          <w:bdr w:val="none" w:sz="0" w:space="0" w:color="auto" w:frame="1"/>
+          <w:rtl/>
+        </w:rPr>
+      </w:pPr>
+      <w:proofErr w:type="gramStart"/>
+      <w:r>
+        <w:rPr>
+          <w:rStyle w:val="style-scope"/>
+          <w:rFonts w:ascii="Arial" w:hAnsi="Arial" w:cs="Arial"/>
+          <w:color w:val="000000"/>
+          <w:sz w:val="15"/>
+          <w:szCs w:val="15"/>
+          <w:bdr w:val="none" w:sz="0" w:space="0" w:color="auto" w:frame="1"/>
+        </w:rPr>
+        <w:t>i</w:t>
+      </w:r>
+      <w:r>
+        <w:rPr>
+          <w:rStyle w:val="style-scope"/>
+          <w:rFonts w:ascii="Arial" w:hAnsi="Arial" w:cs="Arial"/>
+          <w:color w:val="2E74B5" w:themeColor="accent1" w:themeShade="BF"/>
+          <w:sz w:val="24"/>
+          <w:szCs w:val="24"/>
+          <w:bdr w:val="none" w:sz="0" w:space="0" w:color="auto" w:frame="1"/>
+        </w:rPr>
+        <w:t>f</w:t>
+      </w:r>
+      <w:proofErr w:type="gramEnd"/>
+      <w:r>
+        <w:rPr>
+          <w:rStyle w:val="style-scope"/>
+          <w:rFonts w:ascii="Arial" w:hAnsi="Arial" w:cs="Arial"/>
+          <w:color w:val="2E74B5" w:themeColor="accent1" w:themeShade="BF"/>
+          <w:sz w:val="24"/>
+          <w:szCs w:val="24"/>
+          <w:bdr w:val="none" w:sz="0" w:space="0" w:color="auto" w:frame="1"/>
+        </w:rPr>
+        <w:t xml:space="preserve"> you have this problem Route [checkout] not defined. </w:t>
+      </w:r>
+      <w:proofErr w:type="gramStart"/>
+      <w:r>
+        <w:rPr>
+          <w:rStyle w:val="style-scope"/>
+          <w:rFonts w:ascii="Arial" w:hAnsi="Arial" w:cs="Arial"/>
+          <w:color w:val="2E74B5" w:themeColor="accent1" w:themeShade="BF"/>
+          <w:sz w:val="24"/>
+          <w:szCs w:val="24"/>
+          <w:bdr w:val="none" w:sz="0" w:space="0" w:color="auto" w:frame="1"/>
+        </w:rPr>
+        <w:t>then</w:t>
+      </w:r>
+      <w:proofErr w:type="gramEnd"/>
+      <w:r>
+        <w:rPr>
+          <w:rStyle w:val="style-scope"/>
+          <w:rFonts w:ascii="Arial" w:hAnsi="Arial" w:cs="Arial"/>
+          <w:color w:val="2E74B5" w:themeColor="accent1" w:themeShade="BF"/>
+          <w:sz w:val="24"/>
+          <w:szCs w:val="24"/>
+          <w:bdr w:val="none" w:sz="0" w:space="0" w:color="auto" w:frame="1"/>
+        </w:rPr>
+        <w:t xml:space="preserve"> add -&gt;name('checkout'); in the </w:t>
+      </w:r>
+      <w:proofErr w:type="spellStart"/>
+      <w:r>
+        <w:rPr>
+          <w:rStyle w:val="style-scope"/>
+          <w:rFonts w:ascii="Arial" w:hAnsi="Arial" w:cs="Arial"/>
+          <w:color w:val="2E74B5" w:themeColor="accent1" w:themeShade="BF"/>
+          <w:sz w:val="24"/>
+          <w:szCs w:val="24"/>
+          <w:bdr w:val="none" w:sz="0" w:space="0" w:color="auto" w:frame="1"/>
+        </w:rPr>
+        <w:t>web.php</w:t>
+      </w:r>
+      <w:proofErr w:type="spellEnd"/>
+      <w:r>
+        <w:rPr>
+          <w:rStyle w:val="style-scope"/>
+          <w:rFonts w:ascii="Arial" w:hAnsi="Arial" w:cs="Arial"/>
+          <w:color w:val="2E74B5" w:themeColor="accent1" w:themeShade="BF"/>
+          <w:sz w:val="24"/>
+          <w:szCs w:val="24"/>
+          <w:bdr w:val="none" w:sz="0" w:space="0" w:color="auto" w:frame="1"/>
+        </w:rPr>
+        <w:t xml:space="preserve"> file line ---------------------------------- Route::get('/checkout', </w:t>
+      </w:r>
+      <w:proofErr w:type="spellStart"/>
+      <w:r>
+        <w:rPr>
+          <w:rStyle w:val="style-scope"/>
+          <w:rFonts w:ascii="Arial" w:hAnsi="Arial" w:cs="Arial"/>
+          <w:color w:val="2E74B5" w:themeColor="accent1" w:themeShade="BF"/>
+          <w:sz w:val="24"/>
+          <w:szCs w:val="24"/>
+          <w:bdr w:val="none" w:sz="0" w:space="0" w:color="auto" w:frame="1"/>
+        </w:rPr>
+        <w:t>CheckoutComponent</w:t>
+      </w:r>
+      <w:proofErr w:type="spellEnd"/>
+      <w:r>
+        <w:rPr>
+          <w:rStyle w:val="style-scope"/>
+          <w:rFonts w:ascii="Arial" w:hAnsi="Arial" w:cs="Arial"/>
+          <w:color w:val="2E74B5" w:themeColor="accent1" w:themeShade="BF"/>
+          <w:sz w:val="24"/>
+          <w:szCs w:val="24"/>
+          <w:bdr w:val="none" w:sz="0" w:space="0" w:color="auto" w:frame="1"/>
+        </w:rPr>
+        <w:t>::class)-&gt;name('checkout');</w:t>
+      </w:r>
+    </w:p>
+    <w:p>
+      <w:pPr>
+        <w:rPr>
+          <w:rStyle w:val="style-scope"/>
+          <w:rFonts w:ascii="Arial" w:hAnsi="Arial" w:cs="Arial"/>
+          <w:color w:val="2E74B5" w:themeColor="accent1" w:themeShade="BF"/>
+          <w:sz w:val="24"/>
+          <w:szCs w:val="24"/>
+          <w:bdr w:val="none" w:sz="0" w:space="0" w:color="auto" w:frame="1"/>
+          <w:rtl/>
+        </w:rPr>
+      </w:pPr>
+    </w:p>
+    <w:p>
+      <w:pPr>
+        <w:rPr>
+          <w:rStyle w:val="style-scope"/>
+          <w:rFonts w:ascii="Arial" w:hAnsi="Arial" w:cs="Arial"/>
+          <w:color w:val="FF0000"/>
+          <w:sz w:val="24"/>
+          <w:szCs w:val="24"/>
+          <w:bdr w:val="none" w:sz="0" w:space="0" w:color="auto" w:frame="1"/>
+        </w:rPr>
+      </w:pPr>
+      <w:r>
+        <w:rPr>
+          <w:rStyle w:val="style-scope"/>
+          <w:rFonts w:ascii="Arial" w:hAnsi="Arial" w:cs="Arial"/>
+          <w:color w:val="FF0000"/>
+          <w:sz w:val="24"/>
+          <w:szCs w:val="24"/>
+          <w:bdr w:val="none" w:sz="0" w:space="0" w:color="auto" w:frame="1"/>
+        </w:rPr>
+        <w:t>E41.Checkout with Cash On delivery?</w:t>
+      </w:r>
+    </w:p>
+    <w:p>
+      <w:pPr>
+        <w:rPr>
+          <w:rStyle w:val="style-scope"/>
+          <w:rFonts w:ascii="Arial" w:hAnsi="Arial" w:cs="Arial"/>
+          <w:sz w:val="24"/>
+          <w:szCs w:val="24"/>
+          <w:bdr w:val="none" w:sz="0" w:space="0" w:color="auto" w:frame="1"/>
+        </w:rPr>
+      </w:pPr>
+      <w:r>
+        <w:rPr>
+          <w:rStyle w:val="style-scope"/>
+          <w:rFonts w:ascii="Arial" w:hAnsi="Arial" w:cs="Arial"/>
+          <w:sz w:val="24"/>
+          <w:szCs w:val="24"/>
+          <w:bdr w:val="none" w:sz="0" w:space="0" w:color="auto" w:frame="1"/>
+        </w:rPr>
+        <w:t>M</w:t>
+      </w:r>
+      <w:r>
+        <w:rPr>
+          <w:rStyle w:val="style-scope"/>
+          <w:rFonts w:ascii="Arial" w:hAnsi="Arial" w:cs="Arial"/>
+          <w:sz w:val="24"/>
+          <w:szCs w:val="24"/>
+          <w:bdr w:val="none" w:sz="0" w:space="0" w:color="auto" w:frame="1"/>
+        </w:rPr>
+        <w:t xml:space="preserve">aking an amendment in checkout page for the </w:t>
+      </w:r>
+      <w:proofErr w:type="gramStart"/>
+      <w:r>
+        <w:rPr>
+          <w:rStyle w:val="style-scope"/>
+          <w:rFonts w:ascii="Arial" w:hAnsi="Arial" w:cs="Arial"/>
+          <w:sz w:val="24"/>
+          <w:szCs w:val="24"/>
+          <w:bdr w:val="none" w:sz="0" w:space="0" w:color="auto" w:frame="1"/>
+        </w:rPr>
+        <w:t>design ,</w:t>
+      </w:r>
+      <w:proofErr w:type="gramEnd"/>
+      <w:r>
+        <w:rPr>
+          <w:rStyle w:val="style-scope"/>
+          <w:rFonts w:ascii="Arial" w:hAnsi="Arial" w:cs="Arial"/>
+          <w:sz w:val="24"/>
+          <w:szCs w:val="24"/>
+          <w:bdr w:val="none" w:sz="0" w:space="0" w:color="auto" w:frame="1"/>
+        </w:rPr>
+        <w:t xml:space="preserve"> </w:t>
+      </w:r>
+    </w:p>
+    <w:p>
+      <w:pPr>
+        <w:rPr>
+          <w:rFonts w:ascii="Arial" w:hAnsi="Arial" w:cs="Arial"/>
+          <w:sz w:val="15"/>
+          <w:szCs w:val="15"/>
+        </w:rPr>
+      </w:pPr>
       <w:bookmarkStart w:id="0" w:name="_GoBack"/>
       <w:bookmarkEnd w:id="0"/>
+    </w:p>
+    <w:p>
+      <w:pPr>
+        <w:pStyle w:val="Heading1"/>
+        <w:shd w:val="clear" w:color="auto" w:fill="F9F9F9"/>
+        <w:spacing w:before="0" w:beforeAutospacing="0" w:after="0" w:afterAutospacing="0"/>
+        <w:rPr>
+          <w:rFonts w:ascii="Arial" w:hAnsi="Arial" w:cs="Arial"/>
+          <w:b w:val="0"/>
+          <w:bCs w:val="0"/>
+          <w:sz w:val="24"/>
+          <w:szCs w:val="24"/>
+          <w:shd w:val="clear" w:color="auto" w:fill="F9F9F9"/>
+        </w:rPr>
+      </w:pPr>
     </w:p>
     <w:sectPr>
       <w:headerReference w:type="default" r:id="rId8"/>
@@ -6397,6 +6917,29 @@
       <w:szCs w:val="48"/>
     </w:rPr>
   </w:style>
+  <w:style w:type="paragraph" w:styleId="Heading3">
+    <w:name w:val="heading 3"/>
+    <w:basedOn w:val="Normal"/>
+    <w:next w:val="Normal"/>
+    <w:link w:val="Heading3Char"/>
+    <w:uiPriority w:val="9"/>
+    <w:semiHidden/>
+    <w:unhideWhenUsed/>
+    <w:qFormat/>
+    <w:rsid w:val="00AE4C3C"/>
+    <w:pPr>
+      <w:keepNext/>
+      <w:keepLines/>
+      <w:spacing w:before="40" w:after="0"/>
+      <w:outlineLvl w:val="2"/>
+    </w:pPr>
+    <w:rPr>
+      <w:rFonts w:asciiTheme="majorHAnsi" w:eastAsiaTheme="majorEastAsia" w:hAnsiTheme="majorHAnsi" w:cstheme="majorBidi"/>
+      <w:color w:val="1F4D78" w:themeColor="accent1" w:themeShade="7F"/>
+      <w:sz w:val="24"/>
+      <w:szCs w:val="24"/>
+    </w:rPr>
+  </w:style>
   <w:style w:type="character" w:default="1" w:styleId="DefaultParagraphFont">
     <w:name w:val="Default Paragraph Font"/>
     <w:uiPriority w:val="1"/>
@@ -6493,6 +7036,25 @@
       <w:color w:val="0563C1" w:themeColor="hyperlink"/>
       <w:u w:val="single"/>
     </w:rPr>
+  </w:style>
+  <w:style w:type="character" w:customStyle="1" w:styleId="Heading3Char">
+    <w:name w:val="Heading 3 Char"/>
+    <w:basedOn w:val="DefaultParagraphFont"/>
+    <w:link w:val="Heading3"/>
+    <w:uiPriority w:val="9"/>
+    <w:semiHidden/>
+    <w:rsid w:val="00AE4C3C"/>
+    <w:rPr>
+      <w:rFonts w:asciiTheme="majorHAnsi" w:eastAsiaTheme="majorEastAsia" w:hAnsiTheme="majorHAnsi" w:cstheme="majorBidi"/>
+      <w:color w:val="1F4D78" w:themeColor="accent1" w:themeShade="7F"/>
+      <w:sz w:val="24"/>
+      <w:szCs w:val="24"/>
+    </w:rPr>
+  </w:style>
+  <w:style w:type="character" w:customStyle="1" w:styleId="style-scope">
+    <w:name w:val="style-scope"/>
+    <w:basedOn w:val="DefaultParagraphFont"/>
+    <w:rsid w:val="00AE4C3C"/>
   </w:style>
 </w:styles>
 </file>

</xml_diff>